<commit_message>
Aggiunto test case 2-3 e 4~
</commit_message>
<xml_diff>
--- a/doc/Documentazione.docx
+++ b/doc/Documentazione.docx
@@ -6638,27 +6638,27 @@
       <w:pPr>
         <w:rPr>
           <w:i/>
-          <w:lang w:val="it-IT"/>
-        </w:rPr>
-      </w:pPr>
-      <w:r>
-        <w:rPr>
-          <w:i/>
-          <w:lang w:val="en-US"/>
-        </w:rPr>
-        <w:tab/>
-      </w:r>
-      <w:r>
-        <w:rPr>
-          <w:i/>
-          <w:lang w:val="en-US"/>
-        </w:rPr>
-        <w:tab/>
-      </w:r>
-      <w:r>
-        <w:rPr>
-          <w:i/>
-          <w:lang w:val="it-IT"/>
+          <w:lang w:val="en-US"/>
+        </w:rPr>
+      </w:pPr>
+      <w:r>
+        <w:rPr>
+          <w:i/>
+          <w:lang w:val="en-US"/>
+        </w:rPr>
+        <w:tab/>
+      </w:r>
+      <w:r>
+        <w:rPr>
+          <w:i/>
+          <w:lang w:val="en-US"/>
+        </w:rPr>
+        <w:tab/>
+      </w:r>
+      <w:r>
+        <w:rPr>
+          <w:i/>
+          <w:lang w:val="en-US"/>
         </w:rPr>
         <w:t>}</w:t>
       </w:r>
@@ -6667,20 +6667,20 @@
       <w:pPr>
         <w:rPr>
           <w:i/>
-          <w:lang w:val="it-IT"/>
-        </w:rPr>
-      </w:pPr>
-      <w:r>
-        <w:rPr>
-          <w:i/>
-          <w:lang w:val="it-IT"/>
-        </w:rPr>
-        <w:tab/>
-      </w:r>
-      <w:r>
-        <w:rPr>
-          <w:i/>
-          <w:lang w:val="it-IT"/>
+          <w:lang w:val="en-US"/>
+        </w:rPr>
+      </w:pPr>
+      <w:r>
+        <w:rPr>
+          <w:i/>
+          <w:lang w:val="en-US"/>
+        </w:rPr>
+        <w:tab/>
+      </w:r>
+      <w:r>
+        <w:rPr>
+          <w:i/>
+          <w:lang w:val="en-US"/>
         </w:rPr>
         <w:tab/>
         <w:t>return finished;</w:t>
@@ -6696,9 +6696,15 @@
       <w:r>
         <w:rPr>
           <w:i/>
-          <w:lang w:val="it-IT"/>
-        </w:rPr>
-        <w:tab/>
+          <w:lang w:val="en-US"/>
+        </w:rPr>
+        <w:tab/>
+      </w:r>
+      <w:r>
+        <w:rPr>
+          <w:i/>
+          <w:lang w:val="it-IT"/>
+        </w:rPr>
         <w:t>}</w:t>
       </w:r>
     </w:p>
@@ -10633,15 +10639,15 @@
                 <w:szCs w:val="18"/>
                 <w:lang w:val="it-IT"/>
               </w:rPr>
-              <w:t>REQ-002</w:t>
-            </w:r>
-            <w:r>
-              <w:rPr>
-                <w:sz w:val="18"/>
-                <w:szCs w:val="18"/>
-                <w:lang w:val="it-IT"/>
-              </w:rPr>
-              <w:t xml:space="preserve"> sub03</w:t>
+              <w:t>REQ-00</w:t>
+            </w:r>
+            <w:r>
+              <w:rPr>
+                <w:sz w:val="18"/>
+                <w:szCs w:val="18"/>
+                <w:lang w:val="it-IT"/>
+              </w:rPr>
+              <w:t>3</w:t>
             </w:r>
           </w:p>
         </w:tc>
@@ -10699,15 +10705,7 @@
                 <w:szCs w:val="18"/>
                 <w:lang w:val="it-IT"/>
               </w:rPr>
-              <w:t>Funzionamento bottone “cancella”</w:t>
-            </w:r>
-            <w:r>
-              <w:rPr>
-                <w:sz w:val="18"/>
-                <w:szCs w:val="18"/>
-                <w:lang w:val="it-IT"/>
-              </w:rPr>
-              <w:t>.</w:t>
+              <w:t>Guida corretta e funzionante</w:t>
             </w:r>
           </w:p>
         </w:tc>
@@ -10765,31 +10763,7 @@
                 <w:szCs w:val="18"/>
                 <w:lang w:val="it-IT"/>
               </w:rPr>
-              <w:t>Prova</w:t>
-            </w:r>
-            <w:r>
-              <w:rPr>
-                <w:sz w:val="18"/>
-                <w:szCs w:val="18"/>
-                <w:lang w:val="it-IT"/>
-              </w:rPr>
-              <w:t xml:space="preserve"> del funzionamento corretto del bottone </w:t>
-            </w:r>
-            <w:r>
-              <w:rPr>
-                <w:sz w:val="18"/>
-                <w:szCs w:val="18"/>
-                <w:lang w:val="it-IT"/>
-              </w:rPr>
-              <w:t>“cancella” che sta in fondo ai F</w:t>
-            </w:r>
-            <w:r>
-              <w:rPr>
-                <w:sz w:val="18"/>
-                <w:szCs w:val="18"/>
-                <w:lang w:val="it-IT"/>
-              </w:rPr>
-              <w:t>orm della pagina di registrazione.</w:t>
+              <w:t>Provare il funzionamento del codice d’esempio nella guida.</w:t>
             </w:r>
           </w:p>
         </w:tc>
@@ -10847,107 +10821,39 @@
                 <w:szCs w:val="18"/>
                 <w:lang w:val="it-IT"/>
               </w:rPr>
-              <w:t>Pagina di registrazione funzionante.</w:t>
+              <w:t>Mindstorm funzionante</w:t>
             </w:r>
           </w:p>
           <w:p>
             <w:pPr>
               <w:pStyle w:val="BodyText"/>
               <w:rPr>
-                <w:sz w:val="18"/>
-                <w:szCs w:val="18"/>
                 <w:lang w:val="it-IT" w:eastAsia="en-US"/>
               </w:rPr>
             </w:pPr>
             <w:r>
               <w:rPr>
-                <w:sz w:val="18"/>
-                <w:szCs w:val="18"/>
                 <w:lang w:val="it-IT" w:eastAsia="en-US"/>
               </w:rPr>
-              <w:t xml:space="preserve">Bottone </w:t>
-            </w:r>
-            <w:r>
-              <w:rPr>
-                <w:sz w:val="18"/>
-                <w:szCs w:val="18"/>
-                <w:lang w:val="it-IT" w:eastAsia="en-US"/>
-              </w:rPr>
-              <w:t xml:space="preserve">“cancella” </w:t>
-            </w:r>
-            <w:r>
-              <w:rPr>
-                <w:sz w:val="18"/>
-                <w:szCs w:val="18"/>
-                <w:lang w:val="it-IT" w:eastAsia="en-US"/>
-              </w:rPr>
-              <w:t>esistente.</w:t>
-            </w:r>
-          </w:p>
-          <w:p>
-            <w:pPr>
-              <w:pStyle w:val="BodyText"/>
-              <w:rPr>
-                <w:sz w:val="18"/>
-                <w:szCs w:val="18"/>
-                <w:lang w:val="it-IT" w:eastAsia="en-US"/>
-              </w:rPr>
-            </w:pPr>
-            <w:r>
-              <w:rPr>
-                <w:sz w:val="18"/>
-                <w:szCs w:val="18"/>
-                <w:lang w:val="it-IT" w:eastAsia="en-US"/>
-              </w:rPr>
-              <w:t xml:space="preserve">Codice di background del bottone </w:t>
-            </w:r>
-            <w:r>
-              <w:rPr>
-                <w:sz w:val="18"/>
-                <w:szCs w:val="18"/>
-                <w:lang w:val="it-IT" w:eastAsia="en-US"/>
-              </w:rPr>
-              <w:t>“</w:t>
-            </w:r>
-            <w:r>
-              <w:rPr>
-                <w:sz w:val="18"/>
-                <w:szCs w:val="18"/>
-                <w:lang w:val="it-IT" w:eastAsia="en-US"/>
-              </w:rPr>
-              <w:t>cancella</w:t>
-            </w:r>
-            <w:r>
-              <w:rPr>
-                <w:sz w:val="18"/>
-                <w:szCs w:val="18"/>
-                <w:lang w:val="it-IT" w:eastAsia="en-US"/>
-              </w:rPr>
-              <w:t>”</w:t>
-            </w:r>
-            <w:r>
-              <w:rPr>
-                <w:sz w:val="18"/>
-                <w:szCs w:val="18"/>
-                <w:lang w:val="it-IT" w:eastAsia="en-US"/>
-              </w:rPr>
-              <w:t xml:space="preserve"> che azzera tutti i contenut</w:t>
-            </w:r>
-            <w:r>
-              <w:rPr>
-                <w:sz w:val="18"/>
-                <w:szCs w:val="18"/>
-                <w:lang w:val="it-IT" w:eastAsia="en-US"/>
-              </w:rPr>
-              <w:t>i dei vari F</w:t>
-            </w:r>
-            <w:r>
-              <w:rPr>
-                <w:sz w:val="18"/>
-                <w:szCs w:val="18"/>
-                <w:lang w:val="it-IT" w:eastAsia="en-US"/>
-              </w:rPr>
-              <w:t>orm.</w:t>
+              <w:t>Firmware funzionante.</w:t>
+            </w:r>
+          </w:p>
+          <w:p>
+            <w:pPr>
+              <w:pStyle w:val="BodyTextChar"/>
+              <w:rPr>
+                <w:sz w:val="18"/>
+                <w:szCs w:val="18"/>
+                <w:lang w:val="it-IT"/>
+              </w:rPr>
+            </w:pPr>
+            <w:r>
+              <w:rPr>
+                <w:sz w:val="18"/>
+                <w:szCs w:val="18"/>
+                <w:lang w:val="it-IT"/>
+              </w:rPr>
+              <w:t>Librerie funzionanti.</w:t>
             </w:r>
           </w:p>
         </w:tc>
@@ -11009,83 +10915,79 @@
                 <w:szCs w:val="18"/>
                 <w:lang w:val="it-IT"/>
               </w:rPr>
-              <w:t>Andare sulla pagina di registrazione</w:t>
-            </w:r>
-          </w:p>
-          <w:p>
-            <w:pPr>
-              <w:pStyle w:val="BodyTextChar"/>
+              <w:t>Aprire la guida</w:t>
+            </w:r>
+          </w:p>
+          <w:p>
+            <w:pPr>
+              <w:pStyle w:val="BodyText"/>
               <w:numPr>
                 <w:ilvl w:val="0"/>
                 <w:numId w:val="30"/>
               </w:numPr>
               <w:rPr>
-                <w:sz w:val="18"/>
-                <w:szCs w:val="18"/>
-                <w:lang w:val="it-IT"/>
-              </w:rPr>
-            </w:pPr>
-            <w:r>
-              <w:rPr>
-                <w:sz w:val="18"/>
-                <w:szCs w:val="18"/>
-                <w:lang w:val="it-IT"/>
-              </w:rPr>
-              <w:t xml:space="preserve">Inserire nei vari </w:t>
-            </w:r>
-            <w:r>
-              <w:rPr>
-                <w:sz w:val="18"/>
-                <w:szCs w:val="18"/>
-                <w:lang w:val="it-IT"/>
-              </w:rPr>
-              <w:t>F</w:t>
-            </w:r>
-            <w:r>
-              <w:rPr>
-                <w:sz w:val="18"/>
-                <w:szCs w:val="18"/>
-                <w:lang w:val="it-IT"/>
-              </w:rPr>
-              <w:t xml:space="preserve">orm </w:t>
-            </w:r>
-            <w:r>
-              <w:rPr>
-                <w:sz w:val="18"/>
-                <w:szCs w:val="18"/>
-                <w:lang w:val="it-IT"/>
-              </w:rPr>
-              <w:t>dati per poter eseguire i</w:t>
-            </w:r>
-            <w:r>
-              <w:rPr>
-                <w:sz w:val="18"/>
-                <w:szCs w:val="18"/>
-                <w:lang w:val="it-IT"/>
-              </w:rPr>
-              <w:t xml:space="preserve"> test</w:t>
-            </w:r>
-          </w:p>
-          <w:p>
-            <w:pPr>
-              <w:pStyle w:val="BodyTextChar"/>
+                <w:lang w:val="it-IT" w:eastAsia="en-US"/>
+              </w:rPr>
+            </w:pPr>
+            <w:r>
+              <w:rPr>
+                <w:lang w:val="it-IT" w:eastAsia="en-US"/>
+              </w:rPr>
+              <w:t>Copiare il codice illustrato nella guida</w:t>
+            </w:r>
+          </w:p>
+          <w:p>
+            <w:pPr>
+              <w:pStyle w:val="BodyText"/>
               <w:numPr>
                 <w:ilvl w:val="0"/>
                 <w:numId w:val="30"/>
               </w:numPr>
               <w:rPr>
-                <w:sz w:val="18"/>
-                <w:szCs w:val="18"/>
-                <w:lang w:val="it-IT"/>
-              </w:rPr>
-            </w:pPr>
-            <w:r>
-              <w:rPr>
-                <w:sz w:val="18"/>
-                <w:szCs w:val="18"/>
-                <w:lang w:val="it-IT"/>
-              </w:rPr>
-              <w:t>Cliccare il bottone “cancella”</w:t>
+                <w:lang w:val="it-IT" w:eastAsia="en-US"/>
+              </w:rPr>
+            </w:pPr>
+            <w:r>
+              <w:rPr>
+                <w:lang w:val="it-IT" w:eastAsia="en-US"/>
+              </w:rPr>
+              <w:t>Inserire il codice copiato in un programma</w:t>
+            </w:r>
+          </w:p>
+          <w:p>
+            <w:pPr>
+              <w:pStyle w:val="BodyText"/>
+              <w:numPr>
+                <w:ilvl w:val="0"/>
+                <w:numId w:val="30"/>
+              </w:numPr>
+              <w:rPr>
+                <w:lang w:val="it-IT" w:eastAsia="en-US"/>
+              </w:rPr>
+            </w:pPr>
+            <w:r>
+              <w:rPr>
+                <w:lang w:val="it-IT" w:eastAsia="en-US"/>
+              </w:rPr>
+              <w:t>Caricare il programma sul robot</w:t>
+            </w:r>
+          </w:p>
+          <w:p>
+            <w:pPr>
+              <w:pStyle w:val="BodyText"/>
+              <w:numPr>
+                <w:ilvl w:val="0"/>
+                <w:numId w:val="30"/>
+              </w:numPr>
+              <w:rPr>
+                <w:lang w:val="it-IT" w:eastAsia="en-US"/>
+              </w:rPr>
+            </w:pPr>
+            <w:r>
+              <w:rPr>
+                <w:lang w:val="it-IT" w:eastAsia="en-US"/>
+              </w:rPr>
+              <w:t>Far partire il programma.</w:t>
             </w:r>
           </w:p>
         </w:tc>
@@ -11143,38 +11045,12 @@
                 <w:szCs w:val="18"/>
                 <w:lang w:val="it-IT"/>
               </w:rPr>
-              <w:t>Tutti gli input immessi nei F</w:t>
-            </w:r>
-            <w:r>
-              <w:rPr>
-                <w:sz w:val="18"/>
-                <w:szCs w:val="18"/>
-                <w:lang w:val="it-IT"/>
-              </w:rPr>
-              <w:t>orm si azzerano e tornano al loro stato iniziale senza conte</w:t>
-            </w:r>
-            <w:r>
-              <w:rPr>
-                <w:sz w:val="18"/>
-                <w:szCs w:val="18"/>
-                <w:lang w:val="it-IT"/>
-              </w:rPr>
-              <w:t>n</w:t>
-            </w:r>
-            <w:r>
-              <w:rPr>
-                <w:sz w:val="18"/>
-                <w:szCs w:val="18"/>
-                <w:lang w:val="it-IT"/>
-              </w:rPr>
-              <w:t>ere alcun dato.</w:t>
+              <w:t>Il programma dovrebbe funzionare correttamente senza interruzioni.</w:t>
             </w:r>
           </w:p>
         </w:tc>
       </w:tr>
     </w:tbl>
-    <w:p/>
-    <w:p/>
     <w:p/>
     <w:p/>
     <w:tbl>
@@ -11294,7 +11170,7 @@
                 <w:szCs w:val="18"/>
                 <w:lang w:val="it-IT"/>
               </w:rPr>
-              <w:t>REQ-002 sub0</w:t>
+              <w:t>REQ-00</w:t>
             </w:r>
             <w:r>
               <w:rPr>
@@ -11360,23 +11236,7 @@
                 <w:szCs w:val="18"/>
                 <w:lang w:val="it-IT"/>
               </w:rPr>
-              <w:t>Funzionamento bottone “</w:t>
-            </w:r>
-            <w:r>
-              <w:rPr>
-                <w:sz w:val="18"/>
-                <w:szCs w:val="18"/>
-                <w:lang w:val="it-IT"/>
-              </w:rPr>
-              <w:t>avanti</w:t>
-            </w:r>
-            <w:r>
-              <w:rPr>
-                <w:sz w:val="18"/>
-                <w:szCs w:val="18"/>
-                <w:lang w:val="it-IT"/>
-              </w:rPr>
-              <w:t>”.</w:t>
+              <w:t>Funzionamento programma explorer.</w:t>
             </w:r>
           </w:p>
         </w:tc>
@@ -13123,41 +12983,6 @@
         </w:rPr>
       </w:pPr>
     </w:p>
-    <w:p>
-      <w:pPr>
-        <w:rPr>
-          <w:lang w:val="it-IT"/>
-        </w:rPr>
-      </w:pPr>
-    </w:p>
-    <w:p>
-      <w:pPr>
-        <w:rPr>
-          <w:lang w:val="it-IT"/>
-        </w:rPr>
-      </w:pPr>
-    </w:p>
-    <w:p>
-      <w:pPr>
-        <w:rPr>
-          <w:lang w:val="it-IT"/>
-        </w:rPr>
-      </w:pPr>
-    </w:p>
-    <w:p>
-      <w:pPr>
-        <w:rPr>
-          <w:lang w:val="it-IT"/>
-        </w:rPr>
-      </w:pPr>
-    </w:p>
-    <w:p>
-      <w:pPr>
-        <w:rPr>
-          <w:lang w:val="it-IT"/>
-        </w:rPr>
-      </w:pPr>
-    </w:p>
     <w:tbl>
       <w:tblPr>
         <w:tblW w:w="9713" w:type="dxa"/>
@@ -13224,7 +13049,6 @@
                 <w:szCs w:val="18"/>
                 <w:lang w:val="it-IT" w:eastAsia="en-US"/>
               </w:rPr>
-              <w:lastRenderedPageBreak/>
               <w:t>Riferimento</w:t>
             </w:r>
             <w:r>
@@ -13261,7 +13085,6 @@
                 <w:szCs w:val="18"/>
                 <w:lang w:val="it-IT"/>
               </w:rPr>
-              <w:lastRenderedPageBreak/>
               <w:t>TC-007</w:t>
             </w:r>
           </w:p>
@@ -13277,7 +13100,6 @@
                 <w:szCs w:val="18"/>
                 <w:lang w:val="it-IT"/>
               </w:rPr>
-              <w:lastRenderedPageBreak/>
               <w:t>REQ-004</w:t>
             </w:r>
             <w:r>
@@ -13325,7 +13147,6 @@
                 <w:szCs w:val="18"/>
                 <w:lang w:val="it-IT"/>
               </w:rPr>
-              <w:lastRenderedPageBreak/>
               <w:t>Nome:</w:t>
             </w:r>
           </w:p>
@@ -13516,6 +13337,7 @@
                 <w:szCs w:val="18"/>
                 <w:lang w:val="it-IT"/>
               </w:rPr>
+              <w:lastRenderedPageBreak/>
               <w:t>Procedura:</w:t>
             </w:r>
           </w:p>
@@ -13547,16 +13369,10 @@
                 <w:szCs w:val="18"/>
                 <w:lang w:val="it-IT"/>
               </w:rPr>
-              <w:t xml:space="preserve">Andare sulla </w:t>
-            </w:r>
-            <w:r>
-              <w:rPr>
-                <w:sz w:val="18"/>
-                <w:szCs w:val="18"/>
-                <w:lang w:val="it-IT"/>
-              </w:rPr>
-              <w:t>pagina Saves.php</w:t>
-            </w:r>
+              <w:t xml:space="preserve">Scaricare file </w:t>
+            </w:r>
+            <w:bookmarkStart w:id="20" w:name="_GoBack"/>
+            <w:bookmarkEnd w:id="20"/>
           </w:p>
         </w:tc>
       </w:tr>
@@ -14146,7 +13962,7 @@
                 <w:lang w:val="it-IT"/>
               </w:rPr>
             </w:pPr>
-            <w:bookmarkStart w:id="20" w:name="_Toc461179225"/>
+            <w:bookmarkStart w:id="21" w:name="_Toc461179225"/>
             <w:r>
               <w:rPr>
                 <w:b/>
@@ -14631,7 +14447,7 @@
           </w:p>
         </w:tc>
       </w:tr>
-      <w:bookmarkEnd w:id="20"/>
+      <w:bookmarkEnd w:id="21"/>
     </w:tbl>
     <w:p>
       <w:pPr>
@@ -14642,118 +14458,13 @@
     </w:p>
     <w:p>
       <w:pPr>
-        <w:rPr>
-          <w:lang w:val="it-IT"/>
-        </w:rPr>
-      </w:pPr>
-    </w:p>
-    <w:p>
-      <w:pPr>
-        <w:rPr>
-          <w:lang w:val="it-IT"/>
-        </w:rPr>
-      </w:pPr>
-    </w:p>
-    <w:p>
-      <w:pPr>
-        <w:rPr>
-          <w:lang w:val="it-IT"/>
-        </w:rPr>
-      </w:pPr>
-    </w:p>
-    <w:p>
-      <w:pPr>
-        <w:rPr>
-          <w:lang w:val="it-IT"/>
-        </w:rPr>
-      </w:pPr>
-    </w:p>
-    <w:p>
-      <w:pPr>
-        <w:rPr>
-          <w:lang w:val="it-IT"/>
-        </w:rPr>
-      </w:pPr>
-    </w:p>
-    <w:p>
-      <w:pPr>
-        <w:rPr>
-          <w:lang w:val="it-IT"/>
-        </w:rPr>
-      </w:pPr>
-    </w:p>
-    <w:p>
-      <w:pPr>
-        <w:rPr>
-          <w:lang w:val="it-IT"/>
-        </w:rPr>
-      </w:pPr>
-    </w:p>
-    <w:p>
-      <w:pPr>
-        <w:rPr>
-          <w:lang w:val="it-IT"/>
-        </w:rPr>
-      </w:pPr>
-    </w:p>
-    <w:p>
-      <w:pPr>
-        <w:rPr>
-          <w:lang w:val="it-IT"/>
-        </w:rPr>
-      </w:pPr>
-    </w:p>
-    <w:p>
-      <w:pPr>
-        <w:rPr>
-          <w:lang w:val="it-IT"/>
-        </w:rPr>
-      </w:pPr>
-    </w:p>
-    <w:p>
-      <w:pPr>
-        <w:rPr>
-          <w:lang w:val="it-IT"/>
-        </w:rPr>
-      </w:pPr>
-    </w:p>
-    <w:p>
-      <w:pPr>
-        <w:rPr>
-          <w:lang w:val="it-IT"/>
-        </w:rPr>
-      </w:pPr>
-    </w:p>
-    <w:p>
-      <w:pPr>
-        <w:rPr>
-          <w:lang w:val="it-IT"/>
-        </w:rPr>
-      </w:pPr>
-    </w:p>
-    <w:p>
-      <w:pPr>
-        <w:rPr>
-          <w:lang w:val="it-IT"/>
-        </w:rPr>
-      </w:pPr>
-    </w:p>
-    <w:p>
-      <w:pPr>
-        <w:rPr>
-          <w:lang w:val="it-IT"/>
-        </w:rPr>
-      </w:pPr>
-    </w:p>
-    <w:p>
-      <w:pPr>
         <w:pStyle w:val="Heading2"/>
       </w:pPr>
-      <w:bookmarkStart w:id="21" w:name="_Toc529258120"/>
+      <w:bookmarkStart w:id="22" w:name="_Toc529258120"/>
       <w:r>
         <w:t>Risultati test</w:t>
       </w:r>
-      <w:bookmarkEnd w:id="21"/>
+      <w:bookmarkEnd w:id="22"/>
     </w:p>
     <w:p>
       <w:pPr>
@@ -14946,7 +14657,7 @@
               <w:rPr>
                 <w:lang w:val="it-IT"/>
               </w:rPr>
-              <w:t>1-2</w:t>
+              <w:t>2</w:t>
             </w:r>
           </w:p>
         </w:tc>
@@ -14978,8 +14689,13 @@
               <w:rPr>
                 <w:lang w:val="it-IT"/>
               </w:rPr>
-              <w:lastRenderedPageBreak/>
               <w:t>Quest’eccezione non esiste nella documentazione ufficiale di LeJOS</w:t>
+            </w:r>
+            <w:r>
+              <w:rPr>
+                <w:lang w:val="it-IT"/>
+              </w:rPr>
+              <w:t xml:space="preserve"> e da nessun’altra pagina</w:t>
             </w:r>
           </w:p>
         </w:tc>
@@ -15001,7 +14717,6 @@
               <w:rPr>
                 <w:lang w:val="it-IT"/>
               </w:rPr>
-              <w:lastRenderedPageBreak/>
               <w:t>TC-003</w:t>
             </w:r>
           </w:p>
@@ -15022,14 +14737,14 @@
               <w:rPr>
                 <w:lang w:val="it-IT"/>
               </w:rPr>
-              <w:t>1-3</w:t>
+              <w:t>4</w:t>
             </w:r>
           </w:p>
         </w:tc>
         <w:tc>
           <w:tcPr>
             <w:tcW w:w="3260" w:type="dxa"/>
-            <w:shd w:val="clear" w:color="auto" w:fill="70AD47"/>
+            <w:shd w:val="clear" w:color="auto" w:fill="FF0000"/>
           </w:tcPr>
           <w:p>
             <w:pPr>
@@ -15041,7 +14756,26 @@
               <w:rPr>
                 <w:lang w:val="it-IT"/>
               </w:rPr>
-              <w:t>Il funzionamento del bottone cancella è corretto</w:t>
+              <w:t>Exception 134</w:t>
+            </w:r>
+          </w:p>
+          <w:p>
+            <w:pPr>
+              <w:rPr>
+                <w:lang w:val="it-IT"/>
+              </w:rPr>
+            </w:pPr>
+            <w:r>
+              <w:rPr>
+                <w:lang w:val="it-IT"/>
+              </w:rPr>
+              <w:t>Quest’eccezione non esiste nella documentazione ufficiale di LeJOS</w:t>
+            </w:r>
+            <w:r>
+              <w:rPr>
+                <w:lang w:val="it-IT"/>
+              </w:rPr>
+              <w:t xml:space="preserve"> e da nessun’altra pagina</w:t>
             </w:r>
           </w:p>
         </w:tc>
@@ -15163,15 +14897,7 @@
               <w:rPr>
                 <w:lang w:val="it-IT"/>
               </w:rPr>
-              <w:t xml:space="preserve">Il funzionamento del bottone </w:t>
-            </w:r>
-            <w:bookmarkStart w:id="22" w:name="_GoBack"/>
-            <w:bookmarkEnd w:id="22"/>
-            <w:r>
-              <w:rPr>
-                <w:lang w:val="it-IT"/>
-              </w:rPr>
-              <w:t>correggi è corretto</w:t>
+              <w:t>Il funzionamento del bottone correggi è corretto</w:t>
             </w:r>
           </w:p>
         </w:tc>
@@ -15374,6 +15100,7 @@
       <w:bookmarkStart w:id="23" w:name="_Toc461179226"/>
       <w:bookmarkStart w:id="24" w:name="_Toc529258121"/>
       <w:r>
+        <w:lastRenderedPageBreak/>
         <w:t>Mancanze</w:t>
       </w:r>
       <w:r>
@@ -19353,8 +19080,8 @@
   <w:abstractNum w:abstractNumId="18" w15:restartNumberingAfterBreak="0">
     <w:nsid w:val="35A37D34"/>
     <w:multiLevelType w:val="hybridMultilevel"/>
-    <w:tmpl w:val="2CC85FA8"/>
-    <w:lvl w:ilvl="0" w:tplc="0410000F">
+    <w:tmpl w:val="E0D49FC0"/>
+    <w:lvl w:ilvl="0" w:tplc="334690DA">
       <w:start w:val="1"/>
       <w:numFmt w:val="decimal"/>
       <w:lvlText w:val="%1."/>
@@ -19362,6 +19089,9 @@
       <w:pPr>
         <w:ind w:left="360" w:hanging="360"/>
       </w:pPr>
+      <w:rPr>
+        <w:sz w:val="18"/>
+      </w:rPr>
     </w:lvl>
     <w:lvl w:ilvl="1" w:tplc="04100019" w:tentative="1">
       <w:start w:val="1"/>
@@ -22995,7 +22725,7 @@
 </file>
 
 <file path=customXml/itemProps1.xml><?xml version="1.0" encoding="utf-8"?>
-<ds:datastoreItem xmlns:ds="http://schemas.openxmlformats.org/officeDocument/2006/customXml" ds:itemID="{5A843A97-46CD-49A0-A80A-C8C3191B46ED}">
+<ds:datastoreItem xmlns:ds="http://schemas.openxmlformats.org/officeDocument/2006/customXml" ds:itemID="{B68BB7C0-18C2-4163-B99F-C840C76B9357}">
   <ds:schemaRefs>
     <ds:schemaRef ds:uri="http://schemas.openxmlformats.org/officeDocument/2006/bibliography"/>
   </ds:schemaRefs>

</xml_diff>

<commit_message>
Aggiunto link template presentazione
</commit_message>
<xml_diff>
--- a/doc/Documentazione.docx
+++ b/doc/Documentazione.docx
@@ -9156,8 +9156,6 @@
         </w:rPr>
         <w:t xml:space="preserve"> bigger, int value){</w:t>
       </w:r>
-      <w:bookmarkStart w:id="16" w:name="_GoBack"/>
-      <w:bookmarkEnd w:id="16"/>
     </w:p>
     <w:p>
       <w:pPr>
@@ -9513,8 +9511,8 @@
           <w:lang w:val="it-IT"/>
         </w:rPr>
       </w:pPr>
-      <w:bookmarkStart w:id="17" w:name="_Toc461179223"/>
-      <w:bookmarkStart w:id="18" w:name="_Toc529258118"/>
+      <w:bookmarkStart w:id="16" w:name="_Toc461179223"/>
+      <w:bookmarkStart w:id="17" w:name="_Toc529258118"/>
       <w:r>
         <w:rPr>
           <w:lang w:val="it-IT"/>
@@ -9522,20 +9520,20 @@
         <w:lastRenderedPageBreak/>
         <w:t>Test</w:t>
       </w:r>
+      <w:bookmarkEnd w:id="16"/>
       <w:bookmarkEnd w:id="17"/>
+    </w:p>
+    <w:p>
+      <w:pPr>
+        <w:pStyle w:val="Heading2"/>
+      </w:pPr>
+      <w:bookmarkStart w:id="18" w:name="_Toc461179224"/>
+      <w:bookmarkStart w:id="19" w:name="_Toc529258119"/>
+      <w:r>
+        <w:t>Protocollo di test</w:t>
+      </w:r>
       <w:bookmarkEnd w:id="18"/>
-    </w:p>
-    <w:p>
-      <w:pPr>
-        <w:pStyle w:val="Heading2"/>
-      </w:pPr>
-      <w:bookmarkStart w:id="19" w:name="_Toc461179224"/>
-      <w:bookmarkStart w:id="20" w:name="_Toc529258119"/>
-      <w:r>
-        <w:t>Protocollo di test</w:t>
-      </w:r>
       <w:bookmarkEnd w:id="19"/>
-      <w:bookmarkEnd w:id="20"/>
     </w:p>
     <w:p>
       <w:pPr>
@@ -11602,11 +11600,11 @@
       <w:pPr>
         <w:pStyle w:val="Heading2"/>
       </w:pPr>
-      <w:bookmarkStart w:id="21" w:name="_Toc529258120"/>
+      <w:bookmarkStart w:id="20" w:name="_Toc529258120"/>
       <w:r>
         <w:t>Risultati test</w:t>
       </w:r>
-      <w:bookmarkEnd w:id="21"/>
+      <w:bookmarkEnd w:id="20"/>
     </w:p>
     <w:p>
       <w:pPr>
@@ -12014,249 +12012,249 @@
       <w:pPr>
         <w:pStyle w:val="Heading2"/>
       </w:pPr>
-      <w:bookmarkStart w:id="22" w:name="_Toc461179226"/>
-      <w:bookmarkStart w:id="23" w:name="_Toc529258121"/>
+      <w:bookmarkStart w:id="21" w:name="_Toc461179226"/>
+      <w:bookmarkStart w:id="22" w:name="_Toc529258121"/>
       <w:r>
         <w:t>Mancanze</w:t>
       </w:r>
       <w:r>
         <w:t>/limitazioni conosciute</w:t>
       </w:r>
+      <w:bookmarkEnd w:id="21"/>
       <w:bookmarkEnd w:id="22"/>
+    </w:p>
+    <w:p>
+      <w:pPr>
+        <w:rPr>
+          <w:lang w:val="it-IT"/>
+        </w:rPr>
+      </w:pPr>
+      <w:r>
+        <w:rPr>
+          <w:lang w:val="it-IT"/>
+        </w:rPr>
+        <w:t>Il tipo di Form “date” che al click apre un calendario che su mobile per un qualche motivo non funziona, non lascia immettere alcun testo nel campo o selezionare una data.</w:t>
+      </w:r>
+    </w:p>
+    <w:p>
+      <w:pPr>
+        <w:rPr>
+          <w:lang w:val="it-IT"/>
+        </w:rPr>
+      </w:pPr>
+      <w:r>
+        <w:rPr>
+          <w:lang w:val="it-IT"/>
+        </w:rPr>
+        <w:t>Di conseguenza non l’ho potuto implementare e ho tenuto il campo di tipo testo.</w:t>
+      </w:r>
+    </w:p>
+    <w:p>
+      <w:pPr>
+        <w:rPr>
+          <w:lang w:val="it-IT"/>
+        </w:rPr>
+      </w:pPr>
+    </w:p>
+    <w:p>
+      <w:pPr>
+        <w:rPr>
+          <w:lang w:val="it-IT"/>
+        </w:rPr>
+      </w:pPr>
+    </w:p>
+    <w:p>
+      <w:pPr>
+        <w:rPr>
+          <w:lang w:val="it-IT"/>
+        </w:rPr>
+      </w:pPr>
+    </w:p>
+    <w:p>
+      <w:pPr>
+        <w:rPr>
+          <w:lang w:val="it-IT"/>
+        </w:rPr>
+      </w:pPr>
+    </w:p>
+    <w:p>
+      <w:pPr>
+        <w:rPr>
+          <w:lang w:val="it-IT"/>
+        </w:rPr>
+      </w:pPr>
+    </w:p>
+    <w:p>
+      <w:pPr>
+        <w:rPr>
+          <w:lang w:val="it-IT"/>
+        </w:rPr>
+      </w:pPr>
+    </w:p>
+    <w:p>
+      <w:pPr>
+        <w:rPr>
+          <w:lang w:val="it-IT"/>
+        </w:rPr>
+      </w:pPr>
+    </w:p>
+    <w:p>
+      <w:pPr>
+        <w:rPr>
+          <w:lang w:val="it-IT"/>
+        </w:rPr>
+      </w:pPr>
+    </w:p>
+    <w:p>
+      <w:pPr>
+        <w:rPr>
+          <w:lang w:val="it-IT"/>
+        </w:rPr>
+      </w:pPr>
+    </w:p>
+    <w:p>
+      <w:pPr>
+        <w:rPr>
+          <w:lang w:val="it-IT"/>
+        </w:rPr>
+      </w:pPr>
+    </w:p>
+    <w:p>
+      <w:pPr>
+        <w:rPr>
+          <w:lang w:val="it-IT"/>
+        </w:rPr>
+      </w:pPr>
+    </w:p>
+    <w:p>
+      <w:pPr>
+        <w:rPr>
+          <w:lang w:val="it-IT"/>
+        </w:rPr>
+      </w:pPr>
+    </w:p>
+    <w:p>
+      <w:pPr>
+        <w:rPr>
+          <w:lang w:val="it-IT"/>
+        </w:rPr>
+      </w:pPr>
+    </w:p>
+    <w:p>
+      <w:pPr>
+        <w:rPr>
+          <w:lang w:val="it-IT"/>
+        </w:rPr>
+      </w:pPr>
+    </w:p>
+    <w:p>
+      <w:pPr>
+        <w:rPr>
+          <w:lang w:val="it-IT"/>
+        </w:rPr>
+      </w:pPr>
+    </w:p>
+    <w:p>
+      <w:pPr>
+        <w:rPr>
+          <w:lang w:val="it-IT"/>
+        </w:rPr>
+      </w:pPr>
+    </w:p>
+    <w:p>
+      <w:pPr>
+        <w:rPr>
+          <w:lang w:val="it-IT"/>
+        </w:rPr>
+      </w:pPr>
+    </w:p>
+    <w:p>
+      <w:pPr>
+        <w:rPr>
+          <w:lang w:val="it-IT"/>
+        </w:rPr>
+      </w:pPr>
+    </w:p>
+    <w:p>
+      <w:pPr>
+        <w:rPr>
+          <w:lang w:val="it-IT"/>
+        </w:rPr>
+      </w:pPr>
+    </w:p>
+    <w:p>
+      <w:pPr>
+        <w:rPr>
+          <w:lang w:val="it-IT"/>
+        </w:rPr>
+      </w:pPr>
+    </w:p>
+    <w:p>
+      <w:pPr>
+        <w:rPr>
+          <w:lang w:val="it-IT"/>
+        </w:rPr>
+      </w:pPr>
+    </w:p>
+    <w:p>
+      <w:pPr>
+        <w:rPr>
+          <w:lang w:val="it-IT"/>
+        </w:rPr>
+      </w:pPr>
+    </w:p>
+    <w:p>
+      <w:pPr>
+        <w:rPr>
+          <w:lang w:val="it-IT"/>
+        </w:rPr>
+      </w:pPr>
+    </w:p>
+    <w:p>
+      <w:pPr>
+        <w:rPr>
+          <w:lang w:val="it-IT"/>
+        </w:rPr>
+      </w:pPr>
+    </w:p>
+    <w:p>
+      <w:pPr>
+        <w:rPr>
+          <w:lang w:val="it-IT"/>
+        </w:rPr>
+      </w:pPr>
+    </w:p>
+    <w:p>
+      <w:pPr>
+        <w:rPr>
+          <w:lang w:val="it-IT"/>
+        </w:rPr>
+      </w:pPr>
+    </w:p>
+    <w:p>
+      <w:pPr>
+        <w:rPr>
+          <w:lang w:val="it-IT"/>
+        </w:rPr>
+      </w:pPr>
+    </w:p>
+    <w:p>
+      <w:pPr>
+        <w:pStyle w:val="Heading1"/>
+        <w:rPr>
+          <w:lang w:val="it-IT"/>
+        </w:rPr>
+      </w:pPr>
+      <w:bookmarkStart w:id="23" w:name="_Toc461179227"/>
+      <w:bookmarkStart w:id="24" w:name="_Toc529258122"/>
+      <w:r>
+        <w:rPr>
+          <w:lang w:val="it-IT"/>
+        </w:rPr>
+        <w:t>Consuntivo</w:t>
+      </w:r>
       <w:bookmarkEnd w:id="23"/>
-    </w:p>
-    <w:p>
-      <w:pPr>
-        <w:rPr>
-          <w:lang w:val="it-IT"/>
-        </w:rPr>
-      </w:pPr>
-      <w:r>
-        <w:rPr>
-          <w:lang w:val="it-IT"/>
-        </w:rPr>
-        <w:t>Il tipo di Form “date” che al click apre un calendario che su mobile per un qualche motivo non funziona, non lascia immettere alcun testo nel campo o selezionare una data.</w:t>
-      </w:r>
-    </w:p>
-    <w:p>
-      <w:pPr>
-        <w:rPr>
-          <w:lang w:val="it-IT"/>
-        </w:rPr>
-      </w:pPr>
-      <w:r>
-        <w:rPr>
-          <w:lang w:val="it-IT"/>
-        </w:rPr>
-        <w:t>Di conseguenza non l’ho potuto implementare e ho tenuto il campo di tipo testo.</w:t>
-      </w:r>
-    </w:p>
-    <w:p>
-      <w:pPr>
-        <w:rPr>
-          <w:lang w:val="it-IT"/>
-        </w:rPr>
-      </w:pPr>
-    </w:p>
-    <w:p>
-      <w:pPr>
-        <w:rPr>
-          <w:lang w:val="it-IT"/>
-        </w:rPr>
-      </w:pPr>
-    </w:p>
-    <w:p>
-      <w:pPr>
-        <w:rPr>
-          <w:lang w:val="it-IT"/>
-        </w:rPr>
-      </w:pPr>
-    </w:p>
-    <w:p>
-      <w:pPr>
-        <w:rPr>
-          <w:lang w:val="it-IT"/>
-        </w:rPr>
-      </w:pPr>
-    </w:p>
-    <w:p>
-      <w:pPr>
-        <w:rPr>
-          <w:lang w:val="it-IT"/>
-        </w:rPr>
-      </w:pPr>
-    </w:p>
-    <w:p>
-      <w:pPr>
-        <w:rPr>
-          <w:lang w:val="it-IT"/>
-        </w:rPr>
-      </w:pPr>
-    </w:p>
-    <w:p>
-      <w:pPr>
-        <w:rPr>
-          <w:lang w:val="it-IT"/>
-        </w:rPr>
-      </w:pPr>
-    </w:p>
-    <w:p>
-      <w:pPr>
-        <w:rPr>
-          <w:lang w:val="it-IT"/>
-        </w:rPr>
-      </w:pPr>
-    </w:p>
-    <w:p>
-      <w:pPr>
-        <w:rPr>
-          <w:lang w:val="it-IT"/>
-        </w:rPr>
-      </w:pPr>
-    </w:p>
-    <w:p>
-      <w:pPr>
-        <w:rPr>
-          <w:lang w:val="it-IT"/>
-        </w:rPr>
-      </w:pPr>
-    </w:p>
-    <w:p>
-      <w:pPr>
-        <w:rPr>
-          <w:lang w:val="it-IT"/>
-        </w:rPr>
-      </w:pPr>
-    </w:p>
-    <w:p>
-      <w:pPr>
-        <w:rPr>
-          <w:lang w:val="it-IT"/>
-        </w:rPr>
-      </w:pPr>
-    </w:p>
-    <w:p>
-      <w:pPr>
-        <w:rPr>
-          <w:lang w:val="it-IT"/>
-        </w:rPr>
-      </w:pPr>
-    </w:p>
-    <w:p>
-      <w:pPr>
-        <w:rPr>
-          <w:lang w:val="it-IT"/>
-        </w:rPr>
-      </w:pPr>
-    </w:p>
-    <w:p>
-      <w:pPr>
-        <w:rPr>
-          <w:lang w:val="it-IT"/>
-        </w:rPr>
-      </w:pPr>
-    </w:p>
-    <w:p>
-      <w:pPr>
-        <w:rPr>
-          <w:lang w:val="it-IT"/>
-        </w:rPr>
-      </w:pPr>
-    </w:p>
-    <w:p>
-      <w:pPr>
-        <w:rPr>
-          <w:lang w:val="it-IT"/>
-        </w:rPr>
-      </w:pPr>
-    </w:p>
-    <w:p>
-      <w:pPr>
-        <w:rPr>
-          <w:lang w:val="it-IT"/>
-        </w:rPr>
-      </w:pPr>
-    </w:p>
-    <w:p>
-      <w:pPr>
-        <w:rPr>
-          <w:lang w:val="it-IT"/>
-        </w:rPr>
-      </w:pPr>
-    </w:p>
-    <w:p>
-      <w:pPr>
-        <w:rPr>
-          <w:lang w:val="it-IT"/>
-        </w:rPr>
-      </w:pPr>
-    </w:p>
-    <w:p>
-      <w:pPr>
-        <w:rPr>
-          <w:lang w:val="it-IT"/>
-        </w:rPr>
-      </w:pPr>
-    </w:p>
-    <w:p>
-      <w:pPr>
-        <w:rPr>
-          <w:lang w:val="it-IT"/>
-        </w:rPr>
-      </w:pPr>
-    </w:p>
-    <w:p>
-      <w:pPr>
-        <w:rPr>
-          <w:lang w:val="it-IT"/>
-        </w:rPr>
-      </w:pPr>
-    </w:p>
-    <w:p>
-      <w:pPr>
-        <w:rPr>
-          <w:lang w:val="it-IT"/>
-        </w:rPr>
-      </w:pPr>
-    </w:p>
-    <w:p>
-      <w:pPr>
-        <w:rPr>
-          <w:lang w:val="it-IT"/>
-        </w:rPr>
-      </w:pPr>
-    </w:p>
-    <w:p>
-      <w:pPr>
-        <w:rPr>
-          <w:lang w:val="it-IT"/>
-        </w:rPr>
-      </w:pPr>
-    </w:p>
-    <w:p>
-      <w:pPr>
-        <w:rPr>
-          <w:lang w:val="it-IT"/>
-        </w:rPr>
-      </w:pPr>
-    </w:p>
-    <w:p>
-      <w:pPr>
-        <w:pStyle w:val="Heading1"/>
-        <w:rPr>
-          <w:lang w:val="it-IT"/>
-        </w:rPr>
-      </w:pPr>
-      <w:bookmarkStart w:id="24" w:name="_Toc461179227"/>
-      <w:bookmarkStart w:id="25" w:name="_Toc529258122"/>
-      <w:r>
-        <w:rPr>
-          <w:lang w:val="it-IT"/>
-        </w:rPr>
-        <w:t>Consuntivo</w:t>
-      </w:r>
       <w:bookmarkEnd w:id="24"/>
-      <w:bookmarkEnd w:id="25"/>
     </w:p>
     <w:p>
       <w:pPr>
@@ -12347,8 +12345,8 @@
           <w:lang w:val="it-IT"/>
         </w:rPr>
       </w:pPr>
-      <w:bookmarkStart w:id="26" w:name="_Toc461179228"/>
-      <w:bookmarkStart w:id="27" w:name="_Toc529258123"/>
+      <w:bookmarkStart w:id="25" w:name="_Toc461179228"/>
+      <w:bookmarkStart w:id="26" w:name="_Toc529258123"/>
       <w:r>
         <w:rPr>
           <w:lang w:val="it-IT"/>
@@ -12356,70 +12354,70 @@
         <w:lastRenderedPageBreak/>
         <w:t>Conclusioni</w:t>
       </w:r>
+      <w:bookmarkEnd w:id="25"/>
       <w:bookmarkEnd w:id="26"/>
+    </w:p>
+    <w:p>
+      <w:pPr>
+        <w:rPr>
+          <w:lang w:val="it-IT"/>
+        </w:rPr>
+      </w:pPr>
+      <w:r>
+        <w:rPr>
+          <w:lang w:val="it-IT"/>
+        </w:rPr>
+        <w:t xml:space="preserve">Il nostro prodotto permette di semplificare molte azioni </w:t>
+      </w:r>
+    </w:p>
+    <w:p>
+      <w:pPr>
+        <w:pStyle w:val="Heading2"/>
+      </w:pPr>
+      <w:bookmarkStart w:id="27" w:name="_Toc461179229"/>
+      <w:bookmarkStart w:id="28" w:name="_Toc529258124"/>
+      <w:r>
+        <w:t>Sviluppi futuri</w:t>
+      </w:r>
       <w:bookmarkEnd w:id="27"/>
-    </w:p>
-    <w:p>
-      <w:pPr>
-        <w:rPr>
-          <w:lang w:val="it-IT"/>
-        </w:rPr>
-      </w:pPr>
-      <w:r>
-        <w:rPr>
-          <w:lang w:val="it-IT"/>
-        </w:rPr>
-        <w:t xml:space="preserve">Il nostro prodotto permette di semplificare molte azioni </w:t>
+      <w:bookmarkEnd w:id="28"/>
+    </w:p>
+    <w:p>
+      <w:pPr>
+        <w:rPr>
+          <w:lang w:val="it-IT"/>
+        </w:rPr>
+      </w:pPr>
+      <w:r>
+        <w:rPr>
+          <w:lang w:val="it-IT"/>
+        </w:rPr>
+        <w:t xml:space="preserve">Sicuramente ci sono molti metodi per aiutare l’utente che si possono aggiungere anche se dobbiamo dire che i metodi di base di LeJOS sono già molto buoni e permettono di fare tutto, con l’aggiunta delle nostre librerie l’uso di LeJOS diventa </w:t>
+      </w:r>
+      <w:r>
+        <w:rPr>
+          <w:lang w:val="it-IT"/>
+        </w:rPr>
+        <w:t xml:space="preserve">facile </w:t>
+      </w:r>
+      <w:r>
+        <w:rPr>
+          <w:lang w:val="it-IT"/>
+        </w:rPr>
+        <w:t>da usare ma bisogna avere comunque una conoscenza di base del linguaggio di programmazione java.</w:t>
       </w:r>
     </w:p>
     <w:p>
       <w:pPr>
         <w:pStyle w:val="Heading2"/>
       </w:pPr>
-      <w:bookmarkStart w:id="28" w:name="_Toc461179229"/>
-      <w:bookmarkStart w:id="29" w:name="_Toc529258124"/>
-      <w:r>
-        <w:t>Sviluppi futuri</w:t>
-      </w:r>
-      <w:bookmarkEnd w:id="28"/>
+      <w:bookmarkStart w:id="29" w:name="_Toc461179230"/>
+      <w:bookmarkStart w:id="30" w:name="_Toc529258125"/>
+      <w:r>
+        <w:t>Considerazioni personali</w:t>
+      </w:r>
       <w:bookmarkEnd w:id="29"/>
-    </w:p>
-    <w:p>
-      <w:pPr>
-        <w:rPr>
-          <w:lang w:val="it-IT"/>
-        </w:rPr>
-      </w:pPr>
-      <w:r>
-        <w:rPr>
-          <w:lang w:val="it-IT"/>
-        </w:rPr>
-        <w:t xml:space="preserve">Sicuramente ci sono molti metodi per aiutare l’utente che si possono aggiungere anche se dobbiamo dire che i metodi di base di LeJOS sono già molto buoni e permettono di fare tutto, con l’aggiunta delle nostre librerie l’uso di LeJOS diventa </w:t>
-      </w:r>
-      <w:r>
-        <w:rPr>
-          <w:lang w:val="it-IT"/>
-        </w:rPr>
-        <w:t xml:space="preserve">facile </w:t>
-      </w:r>
-      <w:r>
-        <w:rPr>
-          <w:lang w:val="it-IT"/>
-        </w:rPr>
-        <w:t>da usare ma bisogna avere comunque una conoscenza di base del linguaggio di programmazione java.</w:t>
-      </w:r>
-    </w:p>
-    <w:p>
-      <w:pPr>
-        <w:pStyle w:val="Heading2"/>
-      </w:pPr>
-      <w:bookmarkStart w:id="30" w:name="_Toc461179230"/>
-      <w:bookmarkStart w:id="31" w:name="_Toc529258125"/>
-      <w:r>
-        <w:t>Considerazioni personali</w:t>
-      </w:r>
       <w:bookmarkEnd w:id="30"/>
-      <w:bookmarkEnd w:id="31"/>
     </w:p>
     <w:p>
       <w:pPr>
@@ -12678,8 +12676,8 @@
           <w:lang w:val="it-IT"/>
         </w:rPr>
       </w:pPr>
-      <w:bookmarkStart w:id="32" w:name="_Toc461179231"/>
-      <w:bookmarkStart w:id="33" w:name="_Toc529258126"/>
+      <w:bookmarkStart w:id="31" w:name="_Toc461179231"/>
+      <w:bookmarkStart w:id="32" w:name="_Toc529258126"/>
       <w:r>
         <w:rPr>
           <w:lang w:val="it-IT"/>
@@ -12687,20 +12685,20 @@
         <w:lastRenderedPageBreak/>
         <w:t>Bibliografia</w:t>
       </w:r>
+      <w:bookmarkEnd w:id="31"/>
       <w:bookmarkEnd w:id="32"/>
+    </w:p>
+    <w:p>
+      <w:pPr>
+        <w:pStyle w:val="Heading2"/>
+      </w:pPr>
+      <w:bookmarkStart w:id="33" w:name="_Toc461179234"/>
+      <w:bookmarkStart w:id="34" w:name="_Toc529258127"/>
+      <w:r>
+        <w:t>Sitografia</w:t>
+      </w:r>
       <w:bookmarkEnd w:id="33"/>
-    </w:p>
-    <w:p>
-      <w:pPr>
-        <w:pStyle w:val="Heading2"/>
-      </w:pPr>
-      <w:bookmarkStart w:id="34" w:name="_Toc461179234"/>
-      <w:bookmarkStart w:id="35" w:name="_Toc529258127"/>
-      <w:r>
-        <w:t>Sitografia</w:t>
-      </w:r>
       <w:bookmarkEnd w:id="34"/>
-      <w:bookmarkEnd w:id="35"/>
     </w:p>
     <w:p>
       <w:pPr>
@@ -12848,12 +12846,36 @@
           <w:lang w:val="it-IT"/>
         </w:rPr>
       </w:pPr>
-      <w:r>
-        <w:rPr>
-          <w:lang w:val="it-IT"/>
-        </w:rPr>
-        <w:t>http://www.lejos.org/nxt/pc/api/index.html</w:t>
-      </w:r>
+      <w:hyperlink r:id="rId11" w:history="1">
+        <w:r>
+          <w:rPr>
+            <w:rStyle w:val="Hyperlink"/>
+            <w:color w:val="auto"/>
+            <w:u w:val="none"/>
+            <w:lang w:val="it-IT"/>
+          </w:rPr>
+          <w:t>http://www.lejos.org/nxt/pc/api/index.html</w:t>
+        </w:r>
+      </w:hyperlink>
+    </w:p>
+    <w:p>
+      <w:pPr>
+        <w:numPr>
+          <w:ilvl w:val="0"/>
+          <w:numId w:val="39"/>
+        </w:numPr>
+      </w:pPr>
+      <w:hyperlink r:id="rId12" w:history="1">
+        <w:r>
+          <w:rPr>
+            <w:rStyle w:val="Hyperlink"/>
+            <w:color w:val="auto"/>
+            <w:u w:val="none"/>
+            <w:lang w:val="it-IT"/>
+          </w:rPr>
+          <w:t>http://www.free-powerpoint-templates-design.com</w:t>
+        </w:r>
+      </w:hyperlink>
     </w:p>
     <w:p>
       <w:pPr>
@@ -12862,16 +12884,16 @@
           <w:lang w:val="it-IT"/>
         </w:rPr>
       </w:pPr>
-      <w:bookmarkStart w:id="36" w:name="_Toc461179235"/>
-      <w:bookmarkStart w:id="37" w:name="_Toc529258128"/>
+      <w:bookmarkStart w:id="35" w:name="_Toc461179235"/>
+      <w:bookmarkStart w:id="36" w:name="_Toc529258128"/>
       <w:r>
         <w:rPr>
           <w:lang w:val="it-IT"/>
         </w:rPr>
         <w:t>Allegati</w:t>
       </w:r>
+      <w:bookmarkEnd w:id="35"/>
       <w:bookmarkEnd w:id="36"/>
-      <w:bookmarkEnd w:id="37"/>
     </w:p>
     <w:p>
       <w:pPr>
@@ -13024,6 +13046,8 @@
         </w:rPr>
         <w:t>Quaderno dei compiti</w:t>
       </w:r>
+      <w:bookmarkStart w:id="37" w:name="_GoBack"/>
+      <w:bookmarkEnd w:id="37"/>
     </w:p>
     <w:p>
       <w:pPr>
@@ -13070,10 +13094,10 @@
       </w:pPr>
     </w:p>
     <w:sectPr>
-      <w:headerReference w:type="default" r:id="rId11"/>
-      <w:footerReference w:type="default" r:id="rId12"/>
-      <w:headerReference w:type="first" r:id="rId13"/>
-      <w:footerReference w:type="first" r:id="rId14"/>
+      <w:headerReference w:type="default" r:id="rId13"/>
+      <w:footerReference w:type="default" r:id="rId14"/>
+      <w:headerReference w:type="first" r:id="rId15"/>
+      <w:footerReference w:type="first" r:id="rId16"/>
       <w:pgSz w:w="11906" w:h="16838"/>
       <w:pgMar w:top="1985" w:right="1134" w:bottom="1418" w:left="1134" w:header="567" w:footer="567" w:gutter="0"/>
       <w:pgNumType w:start="1"/>
@@ -18974,7 +18998,6 @@
   <w:style w:type="character" w:default="1" w:styleId="DefaultParagraphFont">
     <w:name w:val="Default Paragraph Font"/>
     <w:uiPriority w:val="1"/>
-    <w:semiHidden/>
     <w:unhideWhenUsed/>
   </w:style>
   <w:style w:type="table" w:default="1" w:styleId="TableNormal">
@@ -19644,7 +19667,7 @@
 </file>
 
 <file path=customXml/itemProps1.xml><?xml version="1.0" encoding="utf-8"?>
-<ds:datastoreItem xmlns:ds="http://schemas.openxmlformats.org/officeDocument/2006/customXml" ds:itemID="{31B31BE1-9ADA-4084-B2D3-F7829F6C6543}">
+<ds:datastoreItem xmlns:ds="http://schemas.openxmlformats.org/officeDocument/2006/customXml" ds:itemID="{88C10308-EBC3-41B6-9634-96F6A826321E}">
   <ds:schemaRefs>
     <ds:schemaRef ds:uri="http://schemas.openxmlformats.org/officeDocument/2006/bibliography"/>
   </ds:schemaRefs>

</xml_diff>